<commit_message>
Change bug tracking to github
</commit_message>
<xml_diff>
--- a/doc/03 Entwicklung/Testkonzept.docx
+++ b/doc/03 Entwicklung/Testkonzept.docx
@@ -116,8 +116,13 @@
           </w:tcPr>
           <w:p>
             <w:r>
-              <w:t>Sandro Dallo</w:t>
+              <w:t xml:space="preserve">Sandro </w:t>
             </w:r>
+            <w:proofErr w:type="spellStart"/>
+            <w:r>
+              <w:t>Dallo</w:t>
+            </w:r>
+            <w:proofErr w:type="spellEnd"/>
           </w:p>
         </w:tc>
       </w:tr>
@@ -292,8 +297,13 @@
               <w:cnfStyle w:val="000000100000" w:firstRow="0" w:lastRow="0" w:firstColumn="0" w:lastColumn="0" w:oddVBand="0" w:evenVBand="0" w:oddHBand="1" w:evenHBand="0" w:firstRowFirstColumn="0" w:firstRowLastColumn="0" w:lastRowFirstColumn="0" w:lastRowLastColumn="0"/>
             </w:pPr>
             <w:r>
-              <w:t>Sandro Dallo</w:t>
+              <w:t xml:space="preserve">Sandro </w:t>
             </w:r>
+            <w:proofErr w:type="spellStart"/>
+            <w:r>
+              <w:t>Dallo</w:t>
+            </w:r>
+            <w:proofErr w:type="spellEnd"/>
           </w:p>
         </w:tc>
       </w:tr>
@@ -346,8 +356,6 @@
             <w:r>
               <w:t>Jonas Alder</w:t>
             </w:r>
-            <w:bookmarkStart w:id="0" w:name="_GoBack"/>
-            <w:bookmarkEnd w:id="0"/>
           </w:p>
         </w:tc>
       </w:tr>
@@ -406,12 +414,12 @@
       <w:pPr>
         <w:pStyle w:val="berschrift1"/>
       </w:pPr>
-      <w:bookmarkStart w:id="1" w:name="_Toc372465337"/>
+      <w:bookmarkStart w:id="0" w:name="_Toc372465337"/>
       <w:r>
         <w:lastRenderedPageBreak/>
         <w:t>Inhaltsverzeichnis</w:t>
       </w:r>
-      <w:bookmarkEnd w:id="1"/>
+      <w:bookmarkEnd w:id="0"/>
     </w:p>
     <w:p>
       <w:pPr>
@@ -1742,26 +1750,34 @@
       <w:pPr>
         <w:pStyle w:val="berschrift1"/>
       </w:pPr>
-      <w:bookmarkStart w:id="2" w:name="_Toc372465338"/>
+      <w:bookmarkStart w:id="1" w:name="_Toc372465338"/>
       <w:r>
         <w:lastRenderedPageBreak/>
         <w:t>Test Übersicht</w:t>
+      </w:r>
+      <w:bookmarkEnd w:id="1"/>
+    </w:p>
+    <w:p>
+      <w:pPr>
+        <w:pStyle w:val="berschrift2"/>
+      </w:pPr>
+      <w:bookmarkStart w:id="2" w:name="_Toc372465339"/>
+      <w:r>
+        <w:t>Testziele</w:t>
       </w:r>
       <w:bookmarkEnd w:id="2"/>
     </w:p>
     <w:p>
-      <w:pPr>
-        <w:pStyle w:val="berschrift2"/>
-      </w:pPr>
-      <w:bookmarkStart w:id="3" w:name="_Toc372465339"/>
-      <w:r>
-        <w:t>Testziele</w:t>
-      </w:r>
-      <w:bookmarkEnd w:id="3"/>
-    </w:p>
-    <w:p>
-      <w:r>
-        <w:t>Das Sicherstellen der geforderten Qualität des Webshop Eshomo gemäss Pflichtenheft</w:t>
+      <w:r>
+        <w:t xml:space="preserve">Das Sicherstellen der geforderten Qualität des Webshop </w:t>
+      </w:r>
+      <w:proofErr w:type="spellStart"/>
+      <w:r>
+        <w:t>Eshomo</w:t>
+      </w:r>
+      <w:proofErr w:type="spellEnd"/>
+      <w:r>
+        <w:t xml:space="preserve"> gemäss Pflichtenheft</w:t>
       </w:r>
       <w:r>
         <w:rPr>
@@ -1785,21 +1801,53 @@
       <w:pPr>
         <w:pStyle w:val="berschrift2"/>
       </w:pPr>
-      <w:bookmarkStart w:id="4" w:name="_Toc372465340"/>
+      <w:bookmarkStart w:id="3" w:name="_Toc372465340"/>
       <w:r>
         <w:t>Test Strategie</w:t>
       </w:r>
-      <w:bookmarkEnd w:id="4"/>
+      <w:bookmarkEnd w:id="3"/>
     </w:p>
     <w:p>
       <w:r>
-        <w:t xml:space="preserve">Die gewählte Teststrategie basiert auf „Risk based testing“ und berücksichtigt bei der Testabdeckung, die Risiken welche </w:t>
+        <w:t>Die gewählte Teststrategie basiert auf „</w:t>
+      </w:r>
+      <w:proofErr w:type="spellStart"/>
+      <w:r>
+        <w:t>Risk</w:t>
+      </w:r>
+      <w:proofErr w:type="spellEnd"/>
+      <w:r>
+        <w:t xml:space="preserve"> </w:t>
+      </w:r>
+      <w:proofErr w:type="spellStart"/>
+      <w:r>
+        <w:t>based</w:t>
+      </w:r>
+      <w:proofErr w:type="spellEnd"/>
+      <w:r>
+        <w:t xml:space="preserve"> </w:t>
+      </w:r>
+      <w:proofErr w:type="spellStart"/>
+      <w:r>
+        <w:t>testing</w:t>
+      </w:r>
+      <w:proofErr w:type="spellEnd"/>
+      <w:r>
+        <w:t xml:space="preserve">“ und berücksichtigt bei der Testabdeckung, die Risiken welche </w:t>
       </w:r>
       <w:r>
         <w:t>beim Auftreten eines Fehlers auftreten. Somit müssen mindestens die Komponenten durchgängig getestet werden, welche Daten verändern sowie solche die den Verkauf von Produkten massgeblich behindern.</w:t>
       </w:r>
       <w:r>
-        <w:t xml:space="preserve"> Zudem sollen alle definierten Use Cases mit entsprechenden Oberflächentests abgedeckt werden.</w:t>
+        <w:t xml:space="preserve"> Zudem sollen alle definierten </w:t>
+      </w:r>
+      <w:proofErr w:type="spellStart"/>
+      <w:r>
+        <w:t>Use</w:t>
+      </w:r>
+      <w:proofErr w:type="spellEnd"/>
+      <w:r>
+        <w:t xml:space="preserve"> Cases mit entsprechenden Oberflächentests abgedeckt werden.</w:t>
       </w:r>
     </w:p>
     <w:p>
@@ -1825,10 +1873,7 @@
     </w:p>
     <w:p>
       <w:r>
-        <w:t xml:space="preserve">Die Test Serie wird abgebrochen, falls ein oder mehrere Fehler der Klasse 4 </w:t>
-      </w:r>
-      <w:r>
-        <w:t xml:space="preserve">(siehe </w:t>
+        <w:t xml:space="preserve">Die Test Serie wird abgebrochen, falls ein oder mehrere Fehler der Klasse 4 (siehe </w:t>
       </w:r>
       <w:r>
         <w:fldChar w:fldCharType="begin"/>
@@ -1846,27 +1891,18 @@
         <w:fldChar w:fldCharType="end"/>
       </w:r>
       <w:r>
-        <w:t xml:space="preserve">) </w:t>
-      </w:r>
-      <w:r>
-        <w:t>gefunden werden</w:t>
-      </w:r>
-      <w:r>
-        <w:t>.</w:t>
-      </w:r>
-      <w:r>
-        <w:t xml:space="preserve"> </w:t>
+        <w:t xml:space="preserve">) gefunden werden. </w:t>
       </w:r>
     </w:p>
     <w:p>
       <w:pPr>
         <w:pStyle w:val="berschrift2"/>
       </w:pPr>
-      <w:bookmarkStart w:id="5" w:name="_Toc372465341"/>
+      <w:bookmarkStart w:id="4" w:name="_Toc372465341"/>
       <w:r>
         <w:t>Testobjekte</w:t>
       </w:r>
-      <w:bookmarkEnd w:id="5"/>
+      <w:bookmarkEnd w:id="4"/>
     </w:p>
     <w:tbl>
       <w:tblPr>
@@ -1891,9 +1927,11 @@
             <w:hideMark/>
           </w:tcPr>
           <w:p>
+            <w:proofErr w:type="spellStart"/>
             <w:r>
               <w:t>Nr</w:t>
             </w:r>
+            <w:proofErr w:type="spellEnd"/>
           </w:p>
         </w:tc>
         <w:tc>
@@ -2094,11 +2132,11 @@
       <w:pPr>
         <w:pStyle w:val="berschrift2"/>
       </w:pPr>
-      <w:bookmarkStart w:id="6" w:name="_Toc372465342"/>
+      <w:bookmarkStart w:id="5" w:name="_Toc372465342"/>
       <w:r>
         <w:t>Testarten</w:t>
       </w:r>
-      <w:bookmarkEnd w:id="6"/>
+      <w:bookmarkEnd w:id="5"/>
     </w:p>
     <w:tbl>
       <w:tblPr>
@@ -2123,9 +2161,11 @@
             <w:hideMark/>
           </w:tcPr>
           <w:p>
+            <w:proofErr w:type="spellStart"/>
             <w:r>
               <w:t>Nr</w:t>
             </w:r>
+            <w:proofErr w:type="spellEnd"/>
           </w:p>
         </w:tc>
         <w:tc>
@@ -2137,9 +2177,11 @@
             <w:pPr>
               <w:cnfStyle w:val="100000000000" w:firstRow="1" w:lastRow="0" w:firstColumn="0" w:lastColumn="0" w:oddVBand="0" w:evenVBand="0" w:oddHBand="0" w:evenHBand="0" w:firstRowFirstColumn="0" w:firstRowLastColumn="0" w:lastRowFirstColumn="0" w:lastRowLastColumn="0"/>
             </w:pPr>
+            <w:proofErr w:type="spellStart"/>
             <w:r>
               <w:t>Testart</w:t>
             </w:r>
+            <w:proofErr w:type="spellEnd"/>
           </w:p>
         </w:tc>
         <w:tc>
@@ -2358,11 +2400,11 @@
       <w:pPr>
         <w:pStyle w:val="berschrift2"/>
       </w:pPr>
-      <w:bookmarkStart w:id="7" w:name="_Toc372465343"/>
+      <w:bookmarkStart w:id="6" w:name="_Toc372465343"/>
       <w:r>
         <w:t>Testabdeckung</w:t>
       </w:r>
-      <w:bookmarkEnd w:id="7"/>
+      <w:bookmarkEnd w:id="6"/>
     </w:p>
     <w:p>
       <w:r>
@@ -2397,12 +2439,14 @@
                 <w:b w:val="0"/>
               </w:rPr>
             </w:pPr>
+            <w:proofErr w:type="spellStart"/>
             <w:r>
               <w:rPr>
                 <w:b w:val="0"/>
               </w:rPr>
               <w:t>Nr</w:t>
             </w:r>
+            <w:proofErr w:type="spellEnd"/>
           </w:p>
         </w:tc>
         <w:tc>
@@ -2491,9 +2535,11 @@
             <w:pPr>
               <w:cnfStyle w:val="000000100000" w:firstRow="0" w:lastRow="0" w:firstColumn="0" w:lastColumn="0" w:oddVBand="0" w:evenVBand="0" w:oddHBand="1" w:evenHBand="0" w:firstRowFirstColumn="0" w:firstRowLastColumn="0" w:lastRowFirstColumn="0" w:lastRowLastColumn="0"/>
             </w:pPr>
+            <w:proofErr w:type="spellStart"/>
             <w:r>
               <w:t>t.b.d</w:t>
             </w:r>
+            <w:proofErr w:type="spellEnd"/>
           </w:p>
         </w:tc>
       </w:tr>
@@ -2539,9 +2585,11 @@
             <w:pPr>
               <w:cnfStyle w:val="000000000000" w:firstRow="0" w:lastRow="0" w:firstColumn="0" w:lastColumn="0" w:oddVBand="0" w:evenVBand="0" w:oddHBand="0" w:evenHBand="0" w:firstRowFirstColumn="0" w:firstRowLastColumn="0" w:lastRowFirstColumn="0" w:lastRowLastColumn="0"/>
             </w:pPr>
+            <w:proofErr w:type="spellStart"/>
             <w:r>
               <w:t>t.b.d</w:t>
             </w:r>
+            <w:proofErr w:type="spellEnd"/>
           </w:p>
         </w:tc>
       </w:tr>
@@ -2589,9 +2637,11 @@
             <w:pPr>
               <w:cnfStyle w:val="000000100000" w:firstRow="0" w:lastRow="0" w:firstColumn="0" w:lastColumn="0" w:oddVBand="0" w:evenVBand="0" w:oddHBand="1" w:evenHBand="0" w:firstRowFirstColumn="0" w:firstRowLastColumn="0" w:lastRowFirstColumn="0" w:lastRowLastColumn="0"/>
             </w:pPr>
+            <w:proofErr w:type="spellStart"/>
             <w:r>
               <w:t>t.b.d</w:t>
             </w:r>
+            <w:proofErr w:type="spellEnd"/>
           </w:p>
         </w:tc>
       </w:tr>
@@ -2636,9 +2686,11 @@
             <w:pPr>
               <w:cnfStyle w:val="000000000000" w:firstRow="0" w:lastRow="0" w:firstColumn="0" w:lastColumn="0" w:oddVBand="0" w:evenVBand="0" w:oddHBand="0" w:evenHBand="0" w:firstRowFirstColumn="0" w:firstRowLastColumn="0" w:lastRowFirstColumn="0" w:lastRowLastColumn="0"/>
             </w:pPr>
+            <w:proofErr w:type="spellStart"/>
             <w:r>
               <w:t>t.b.d</w:t>
             </w:r>
+            <w:proofErr w:type="spellEnd"/>
           </w:p>
         </w:tc>
       </w:tr>
@@ -2673,12 +2725,12 @@
       <w:pPr>
         <w:pStyle w:val="berschrift1"/>
       </w:pPr>
-      <w:bookmarkStart w:id="8" w:name="_Toc372465344"/>
+      <w:bookmarkStart w:id="7" w:name="_Toc372465344"/>
       <w:r>
         <w:lastRenderedPageBreak/>
         <w:t>Testrahmen</w:t>
       </w:r>
-      <w:bookmarkEnd w:id="8"/>
+      <w:bookmarkEnd w:id="7"/>
       <w:r>
         <w:t xml:space="preserve"> </w:t>
       </w:r>
@@ -2687,11 +2739,11 @@
       <w:pPr>
         <w:pStyle w:val="berschrift2"/>
       </w:pPr>
-      <w:bookmarkStart w:id="9" w:name="_Toc372465345"/>
+      <w:bookmarkStart w:id="8" w:name="_Toc372465345"/>
       <w:r>
         <w:t>Testvoraussetzungen</w:t>
       </w:r>
-      <w:bookmarkEnd w:id="9"/>
+      <w:bookmarkEnd w:id="8"/>
       <w:r>
         <w:t xml:space="preserve"> </w:t>
       </w:r>
@@ -2723,13 +2775,13 @@
       <w:pPr>
         <w:pStyle w:val="berschrift2"/>
       </w:pPr>
-      <w:bookmarkStart w:id="10" w:name="_Toc372465346"/>
-      <w:bookmarkStart w:id="11" w:name="_Ref372482552"/>
+      <w:bookmarkStart w:id="9" w:name="_Toc372465346"/>
+      <w:bookmarkStart w:id="10" w:name="_Ref372482552"/>
       <w:r>
         <w:t>Fehlerklassen</w:t>
       </w:r>
+      <w:bookmarkEnd w:id="9"/>
       <w:bookmarkEnd w:id="10"/>
-      <w:bookmarkEnd w:id="11"/>
       <w:r>
         <w:t xml:space="preserve"> </w:t>
       </w:r>
@@ -2844,7 +2896,7 @@
               <w:rPr>
                 <w:i/>
               </w:rPr>
-              <w:t>Unwesentlicher Mangel</w:t>
+              <w:t>Trivial</w:t>
             </w:r>
           </w:p>
         </w:tc>
@@ -2857,7 +2909,7 @@
               <w:cnfStyle w:val="000000100000" w:firstRow="0" w:lastRow="0" w:firstColumn="0" w:lastColumn="0" w:oddVBand="0" w:evenVBand="0" w:oddHBand="1" w:evenHBand="0" w:firstRowFirstColumn="0" w:firstRowLastColumn="0" w:lastRowFirstColumn="0" w:lastRowLastColumn="0"/>
             </w:pPr>
             <w:r>
-              <w:t xml:space="preserve">Mangel wird zur Pendenzenliste hinzugefügt. Es </w:t>
+              <w:t xml:space="preserve">Es </w:t>
             </w:r>
             <w:r>
               <w:t>kann ungehindert weiter getestet werden.</w:t>
@@ -2905,7 +2957,7 @@
               <w:rPr>
                 <w:i/>
               </w:rPr>
-              <w:t>Mangel</w:t>
+              <w:t>Minor</w:t>
             </w:r>
           </w:p>
         </w:tc>
@@ -2917,9 +2969,6 @@
             <w:pPr>
               <w:cnfStyle w:val="000000000000" w:firstRow="0" w:lastRow="0" w:firstColumn="0" w:lastColumn="0" w:oddVBand="0" w:evenVBand="0" w:oddHBand="0" w:evenHBand="0" w:firstRowFirstColumn="0" w:firstRowLastColumn="0" w:lastRowFirstColumn="0" w:lastRowLastColumn="0"/>
             </w:pPr>
-            <w:r>
-              <w:t xml:space="preserve">Mangel wird zur Pendenzenliste hinzugefügt. </w:t>
-            </w:r>
             <w:r>
               <w:t>Es kann mit Einschränkungen weiter getestet werden.</w:t>
             </w:r>
@@ -2967,13 +3016,7 @@
               <w:rPr>
                 <w:i/>
               </w:rPr>
-              <w:t xml:space="preserve">Kritischer </w:t>
-            </w:r>
-            <w:r>
-              <w:rPr>
-                <w:i/>
-              </w:rPr>
-              <w:t>Mangel</w:t>
+              <w:t>Major</w:t>
             </w:r>
           </w:p>
         </w:tc>
@@ -2986,7 +3029,7 @@
               <w:cnfStyle w:val="000000100000" w:firstRow="0" w:lastRow="0" w:firstColumn="0" w:lastColumn="0" w:oddVBand="0" w:evenVBand="0" w:oddHBand="1" w:evenHBand="0" w:firstRowFirstColumn="0" w:firstRowLastColumn="0" w:lastRowFirstColumn="0" w:lastRowLastColumn="0"/>
             </w:pPr>
             <w:r>
-              <w:t xml:space="preserve">Mangel wird zur Pendenzenliste hinzugefügt. Folgende zusammenhängende Tests </w:t>
+              <w:t xml:space="preserve">Folgende zusammenhängende Tests </w:t>
             </w:r>
             <w:r>
               <w:t>können nicht durchgeführt werden.</w:t>
@@ -3047,9 +3090,6 @@
               <w:cnfStyle w:val="000000000000" w:firstRow="0" w:lastRow="0" w:firstColumn="0" w:lastColumn="0" w:oddVBand="0" w:evenVBand="0" w:oddHBand="0" w:evenHBand="0" w:firstRowFirstColumn="0" w:firstRowLastColumn="0" w:lastRowFirstColumn="0" w:lastRowLastColumn="0"/>
             </w:pPr>
             <w:r>
-              <w:t xml:space="preserve">Mangel wird zur Pendenzenliste hinzugefügt. </w:t>
-            </w:r>
-            <w:r>
               <w:t xml:space="preserve">Es kann nicht weiter getestet werden. </w:t>
             </w:r>
             <w:r>
@@ -3077,16 +3117,40 @@
     </w:p>
     <w:p>
       <w:r>
-        <w:t xml:space="preserve">Alle gefundenen Fehler müssen </w:t>
-      </w:r>
-      <w:r>
-        <w:t>im „Case Tracker“ von Open Atrium</w:t>
-      </w:r>
+        <w:t xml:space="preserve">Alle gefundenen Fehler </w:t>
+      </w:r>
+      <w:r>
+        <w:t xml:space="preserve">werden </w:t>
+      </w:r>
+      <w:r>
+        <w:t>im „</w:t>
+      </w:r>
+      <w:proofErr w:type="spellStart"/>
+      <w:r>
+        <w:t>Issue</w:t>
+      </w:r>
+      <w:proofErr w:type="spellEnd"/>
+      <w:r>
+        <w:t xml:space="preserve"> </w:t>
+      </w:r>
+      <w:proofErr w:type="spellStart"/>
+      <w:r>
+        <w:t>Tracker</w:t>
+      </w:r>
+      <w:proofErr w:type="spellEnd"/>
+      <w:r>
+        <w:t xml:space="preserve">“ von </w:t>
+      </w:r>
+      <w:proofErr w:type="spellStart"/>
+      <w:r>
+        <w:t>Github</w:t>
+      </w:r>
+      <w:proofErr w:type="spellEnd"/>
       <w:r>
         <w:t xml:space="preserve"> (</w:t>
       </w:r>
       <w:r>
-        <w:t>von der LFH zur Verfügung gestellten</w:t>
+        <w:t>Projekt Repository</w:t>
       </w:r>
       <w:r>
         <w:t>)</w:t>
@@ -3095,10 +3159,7 @@
         <w:t xml:space="preserve"> </w:t>
       </w:r>
       <w:r>
-        <w:t xml:space="preserve">in der Gruppe „e-Shop“ </w:t>
-      </w:r>
-      <w:r>
-        <w:t>gemeldet werden</w:t>
+        <w:t>gemeldet</w:t>
       </w:r>
       <w:r>
         <w:rPr>
@@ -3116,13 +3177,16 @@
         <w:t>folgenden</w:t>
       </w:r>
       <w:r>
-        <w:t xml:space="preserve"> Informationen sind dazu anzugeben</w:t>
-      </w:r>
-      <w:r>
-        <w:t xml:space="preserve"> mindestens</w:t>
-      </w:r>
-      <w:r>
-        <w:t>:</w:t>
+        <w:t xml:space="preserve"> Informationen sind dazu</w:t>
+      </w:r>
+      <w:r>
+        <w:t xml:space="preserve"> </w:t>
+      </w:r>
+      <w:r>
+        <w:t>mindestens</w:t>
+      </w:r>
+      <w:r>
+        <w:t xml:space="preserve"> anzugeben:</w:t>
       </w:r>
     </w:p>
     <w:p>
@@ -3163,6 +3227,11 @@
       <w:r>
         <w:t>Die Fehlerklasse</w:t>
       </w:r>
+      <w:r>
+        <w:t xml:space="preserve"> (als Label)</w:t>
+      </w:r>
+      <w:bookmarkStart w:id="11" w:name="_GoBack"/>
+      <w:bookmarkEnd w:id="11"/>
     </w:p>
     <w:p>
       <w:pPr>
@@ -3273,7 +3342,15 @@
         </w:numPr>
       </w:pPr>
       <w:r>
-        <w:t>4 Gb Ram</w:t>
+        <w:t xml:space="preserve">4 </w:t>
+      </w:r>
+      <w:proofErr w:type="spellStart"/>
+      <w:r>
+        <w:t>Gb</w:t>
+      </w:r>
+      <w:proofErr w:type="spellEnd"/>
+      <w:r>
+        <w:t xml:space="preserve"> Ram</w:t>
       </w:r>
     </w:p>
     <w:p>
@@ -3285,7 +3362,15 @@
         </w:numPr>
       </w:pPr>
       <w:r>
-        <w:t>20 Gb Festplattenspeicher</w:t>
+        <w:t xml:space="preserve">20 </w:t>
+      </w:r>
+      <w:proofErr w:type="spellStart"/>
+      <w:r>
+        <w:t>Gb</w:t>
+      </w:r>
+      <w:proofErr w:type="spellEnd"/>
+      <w:r>
+        <w:t xml:space="preserve"> Festplattenspeicher</w:t>
       </w:r>
     </w:p>
     <w:p>
@@ -3308,8 +3393,21 @@
           <w:numId w:val="25"/>
         </w:numPr>
       </w:pPr>
-      <w:r>
-        <w:t>OpenJDK 7 (jdk)</w:t>
+      <w:proofErr w:type="spellStart"/>
+      <w:r>
+        <w:t>OpenJDK</w:t>
+      </w:r>
+      <w:proofErr w:type="spellEnd"/>
+      <w:r>
+        <w:t xml:space="preserve"> 7 (</w:t>
+      </w:r>
+      <w:proofErr w:type="spellStart"/>
+      <w:r>
+        <w:t>jdk</w:t>
+      </w:r>
+      <w:proofErr w:type="spellEnd"/>
+      <w:r>
+        <w:t>)</w:t>
       </w:r>
     </w:p>
     <w:p>
@@ -3320,8 +3418,13 @@
           <w:numId w:val="25"/>
         </w:numPr>
       </w:pPr>
-      <w:r>
-        <w:t>MySql Server 5.5</w:t>
+      <w:proofErr w:type="spellStart"/>
+      <w:r>
+        <w:t>MySql</w:t>
+      </w:r>
+      <w:proofErr w:type="spellEnd"/>
+      <w:r>
+        <w:t xml:space="preserve"> Server 5.5</w:t>
       </w:r>
     </w:p>
     <w:p>
@@ -3351,7 +3454,23 @@
     </w:p>
     <w:p>
       <w:r>
-        <w:t>Für die Tests wird das Test Framework von Play verwendet, welches auf JUnit und Selenium basiert.</w:t>
+        <w:t xml:space="preserve">Für die Tests wird das Test Framework von Play verwendet, welches auf </w:t>
+      </w:r>
+      <w:proofErr w:type="spellStart"/>
+      <w:r>
+        <w:t>JUnit</w:t>
+      </w:r>
+      <w:proofErr w:type="spellEnd"/>
+      <w:r>
+        <w:t xml:space="preserve"> und </w:t>
+      </w:r>
+      <w:proofErr w:type="spellStart"/>
+      <w:r>
+        <w:t>Selenium</w:t>
+      </w:r>
+      <w:proofErr w:type="spellEnd"/>
+      <w:r>
+        <w:t xml:space="preserve"> basiert.</w:t>
       </w:r>
     </w:p>
     <w:p/>
@@ -3585,9 +3704,11 @@
             <w:hideMark/>
           </w:tcPr>
           <w:p>
+            <w:proofErr w:type="spellStart"/>
             <w:r>
               <w:t>Nr</w:t>
             </w:r>
+            <w:proofErr w:type="spellEnd"/>
           </w:p>
         </w:tc>
         <w:tc>
@@ -4207,7 +4328,7 @@
           <w:rPr>
             <w:rStyle w:val="Hyperlink"/>
           </w:rPr>
-          <w:t>http://dev-oa.mave-projekt.de/?q=e-shop/casetracker</w:t>
+          <w:t>https://github.com/nuerscht/LFH/issues</w:t>
         </w:r>
       </w:hyperlink>
     </w:p>
@@ -4224,7 +4345,15 @@
         <w:footnoteRef/>
       </w:r>
       <w:r>
-        <w:t xml:space="preserve"> Virtual Machine – Virtual Box wird verwendet</w:t>
+        <w:t xml:space="preserve"> Virtual </w:t>
+      </w:r>
+      <w:proofErr w:type="spellStart"/>
+      <w:r>
+        <w:t>Machine</w:t>
+      </w:r>
+      <w:proofErr w:type="spellEnd"/>
+      <w:r>
+        <w:t xml:space="preserve"> – Virtual Box wird verwendet</w:t>
       </w:r>
     </w:p>
   </w:footnote>
@@ -23404,18 +23533,18 @@
 </file>
 
 <file path=customXml/item2.xml><?xml version="1.0" encoding="utf-8"?>
+<mappings xmlns="http://schemas.microsoft.com/pics">
+  <picture>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</picture>
+</mappings>
+</file>
+
+<file path=customXml/item3.xml><?xml version="1.0" encoding="utf-8"?>
 <?mso-contentType ?>
 <FormTemplates xmlns="http://schemas.microsoft.com/sharepoint/v3/contenttype/forms">
   <Display>DocumentLibraryForm</Display>
   <Edit>AssetEditForm</Edit>
   <New>DocumentLibraryForm</New>
 </FormTemplates>
-</file>
-
-<file path=customXml/item3.xml><?xml version="1.0" encoding="utf-8"?>
-<mappings xmlns="http://schemas.microsoft.com/pics">
-  <picture>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</picture>
-</mappings>
 </file>
 
 <file path=customXml/item4.xml><?xml version="1.0" encoding="utf-8"?>
@@ -23535,6 +23664,14 @@
 </file>
 
 <file path=customXml/itemProps2.xml><?xml version="1.0" encoding="utf-8"?>
+<ds:datastoreItem xmlns:ds="http://schemas.openxmlformats.org/officeDocument/2006/customXml" ds:itemID="{F679E4D8-73D9-412D-B716-777944E71373}">
+  <ds:schemaRefs>
+    <ds:schemaRef ds:uri="http://schemas.microsoft.com/pics"/>
+  </ds:schemaRefs>
+</ds:datastoreItem>
+</file>
+
+<file path=customXml/itemProps3.xml><?xml version="1.0" encoding="utf-8"?>
 <ds:datastoreItem xmlns:ds="http://schemas.openxmlformats.org/officeDocument/2006/customXml" ds:itemID="{2F9ACB35-92A4-4D3B-9363-393A8469DF5C}">
   <ds:schemaRefs>
     <ds:schemaRef ds:uri="http://schemas.microsoft.com/sharepoint/v3/contenttype/forms"/>
@@ -23542,16 +23679,8 @@
 </ds:datastoreItem>
 </file>
 
-<file path=customXml/itemProps3.xml><?xml version="1.0" encoding="utf-8"?>
-<ds:datastoreItem xmlns:ds="http://schemas.openxmlformats.org/officeDocument/2006/customXml" ds:itemID="{F679E4D8-73D9-412D-B716-777944E71373}">
-  <ds:schemaRefs>
-    <ds:schemaRef ds:uri="http://schemas.microsoft.com/pics"/>
-  </ds:schemaRefs>
-</ds:datastoreItem>
-</file>
-
 <file path=customXml/itemProps4.xml><?xml version="1.0" encoding="utf-8"?>
-<ds:datastoreItem xmlns:ds="http://schemas.openxmlformats.org/officeDocument/2006/customXml" ds:itemID="{1A8F70F7-D1D1-40D0-BC67-67B78ED49EBD}">
+<ds:datastoreItem xmlns:ds="http://schemas.openxmlformats.org/officeDocument/2006/customXml" ds:itemID="{50F2E4C3-6CEC-413D-ABF4-0523A34EA495}">
   <ds:schemaRefs>
     <ds:schemaRef ds:uri="http://schemas.openxmlformats.org/officeDocument/2006/bibliography"/>
   </ds:schemaRefs>

</xml_diff>

<commit_message>
Kleine Anpassung im Testkonzept
</commit_message>
<xml_diff>
--- a/doc/03 Entwicklung/Testkonzept.docx
+++ b/doc/03 Entwicklung/Testkonzept.docx
@@ -336,8 +336,6 @@
             <w:r>
               <w:t>, Testsystem erweitert</w:t>
             </w:r>
-            <w:bookmarkStart w:id="0" w:name="_GoBack"/>
-            <w:bookmarkEnd w:id="0"/>
           </w:p>
         </w:tc>
         <w:tc>
@@ -363,7 +361,11 @@
             <w:cnfStyle w:val="001000000000" w:firstRow="0" w:lastRow="0" w:firstColumn="1" w:lastColumn="0" w:oddVBand="0" w:evenVBand="0" w:oddHBand="0" w:evenHBand="0" w:firstRowFirstColumn="0" w:firstRowLastColumn="0" w:lastRowFirstColumn="0" w:lastRowLastColumn="0"/>
             <w:tcW w:w="1526" w:type="dxa"/>
           </w:tcPr>
-          <w:p/>
+          <w:p>
+            <w:r>
+              <w:t>25.11.2013</w:t>
+            </w:r>
+          </w:p>
         </w:tc>
         <w:tc>
           <w:tcPr>
@@ -373,6 +375,9 @@
             <w:pPr>
               <w:cnfStyle w:val="000000100000" w:firstRow="0" w:lastRow="0" w:firstColumn="0" w:lastColumn="0" w:oddVBand="0" w:evenVBand="0" w:oddHBand="1" w:evenHBand="0" w:firstRowFirstColumn="0" w:firstRowLastColumn="0" w:lastRowFirstColumn="0" w:lastRowLastColumn="0"/>
             </w:pPr>
+            <w:r>
+              <w:t>0.3</w:t>
+            </w:r>
           </w:p>
         </w:tc>
         <w:tc>
@@ -383,6 +388,9 @@
             <w:pPr>
               <w:cnfStyle w:val="000000100000" w:firstRow="0" w:lastRow="0" w:firstColumn="0" w:lastColumn="0" w:oddVBand="0" w:evenVBand="0" w:oddHBand="1" w:evenHBand="0" w:firstRowFirstColumn="0" w:firstRowLastColumn="0" w:lastRowFirstColumn="0" w:lastRowLastColumn="0"/>
             </w:pPr>
+            <w:r>
+              <w:t>Anpassungen Test Ende, Abgrenzung</w:t>
+            </w:r>
           </w:p>
         </w:tc>
         <w:tc>
@@ -393,6 +401,11 @@
             <w:pPr>
               <w:cnfStyle w:val="000000100000" w:firstRow="0" w:lastRow="0" w:firstColumn="0" w:lastColumn="0" w:oddVBand="0" w:evenVBand="0" w:oddHBand="1" w:evenHBand="0" w:firstRowFirstColumn="0" w:firstRowLastColumn="0" w:lastRowFirstColumn="0" w:lastRowLastColumn="0"/>
             </w:pPr>
+            <w:r>
+              <w:t>Jonas Alder</w:t>
+            </w:r>
+            <w:bookmarkStart w:id="0" w:name="_GoBack"/>
+            <w:bookmarkEnd w:id="0"/>
           </w:p>
         </w:tc>
       </w:tr>
@@ -1804,6 +1817,9 @@
       <w:r>
         <w:t xml:space="preserve"> Zudem sollen alle definierten Use Cases mit entsprechenden Oberflächentests abgedeckt werden.</w:t>
       </w:r>
+      <w:r>
+        <w:t xml:space="preserve"> </w:t>
+      </w:r>
     </w:p>
     <w:p>
       <w:pPr>
@@ -1827,39 +1843,24 @@
         </w:numPr>
       </w:pPr>
       <w:r>
-        <w:t>das Proje</w:t>
-      </w:r>
-      <w:r>
-        <w:t>ktende kurz bevor steht (KW 49)</w:t>
+        <w:t xml:space="preserve">90% sowie alle Mittel und </w:t>
+      </w:r>
+      <w:r>
+        <w:t>Hoch</w:t>
+      </w:r>
+      <w:r>
+        <w:t xml:space="preserve"> priorisierten Testfälle erfolgreich ausgeführt wurden</w:t>
       </w:r>
     </w:p>
     <w:p>
       <w:pPr>
-        <w:pStyle w:val="Listenabsatz"/>
-        <w:numPr>
-          <w:ilvl w:val="0"/>
-          <w:numId w:val="30"/>
-        </w:numPr>
-      </w:pPr>
-      <w:r>
-        <w:t xml:space="preserve">90% sowie alle Mittel und </w:t>
-      </w:r>
-      <w:r>
-        <w:t>Hoch</w:t>
-      </w:r>
-      <w:r>
-        <w:t xml:space="preserve"> priorisierten Testfälle erfolgreich ausgeführt wurden</w:t>
+        <w:pStyle w:val="berschrift3"/>
+      </w:pPr>
+      <w:r>
+        <w:t>Test Abbruch</w:t>
       </w:r>
     </w:p>
     <w:p>
-      <w:pPr>
-        <w:pStyle w:val="berschrift3"/>
-      </w:pPr>
-      <w:r>
-        <w:t>Test Abbruch</w:t>
-      </w:r>
-    </w:p>
-    <w:p>
       <w:r>
         <w:t>Die</w:t>
       </w:r>
@@ -1885,7 +1886,13 @@
         <w:fldChar w:fldCharType="end"/>
       </w:r>
       <w:r>
-        <w:t xml:space="preserve">) gefunden werden. </w:t>
+        <w:t xml:space="preserve">) gefunden werden, oder </w:t>
+      </w:r>
+      <w:r>
+        <w:t>das Projektende kurz bevor steht (KW 49)</w:t>
+      </w:r>
+      <w:r>
+        <w:t>.</w:t>
       </w:r>
     </w:p>
     <w:p>
@@ -2271,11 +2278,7 @@
               <w:cnfStyle w:val="000000000000" w:firstRow="0" w:lastRow="0" w:firstColumn="0" w:lastColumn="0" w:oddVBand="0" w:evenVBand="0" w:oddHBand="0" w:evenHBand="0" w:firstRowFirstColumn="0" w:firstRowLastColumn="0" w:lastRowFirstColumn="0" w:lastRowLastColumn="0"/>
             </w:pPr>
             <w:r>
-              <w:t xml:space="preserve">Tests über einen ganzen Business Prozess mit möglichst allen Komponenten welcher der Prozess benötigt. Realisiert </w:t>
-            </w:r>
-            <w:r>
-              <w:lastRenderedPageBreak/>
-              <w:t>mit Testframework</w:t>
+              <w:t>Tests über einen ganzen Business Prozess mit möglichst allen Komponenten welcher der Prozess benötigt. Realisiert mit Testframework</w:t>
             </w:r>
             <w:r>
               <w:t xml:space="preserve"> oder manuell</w:t>
@@ -2706,6 +2709,30 @@
       </w:pPr>
       <w:r>
         <w:t>Unveränderte Funktionalitäten von Frameworks und Libraries</w:t>
+      </w:r>
+    </w:p>
+    <w:p>
+      <w:pPr>
+        <w:pStyle w:val="Listenabsatz"/>
+        <w:numPr>
+          <w:ilvl w:val="0"/>
+          <w:numId w:val="27"/>
+        </w:numPr>
+      </w:pPr>
+      <w:r>
+        <w:t>Die Software Qualitätsmerkmale Zuverlässigkeit, Benutzbarkeit, Effizienz, Wartbark</w:t>
+      </w:r>
+      <w:r>
+        <w:t>eit, Übertragbarkeit (ISO 9126), da der Aufwand den Rahmen des Projektes sprengen würde. Eine Ausnahme gilt, falls</w:t>
+      </w:r>
+      <w:r>
+        <w:t xml:space="preserve"> diese explizit im Pflichtenheft erwähnt</w:t>
+      </w:r>
+      <w:r>
+        <w:t xml:space="preserve"> werden</w:t>
+      </w:r>
+      <w:r>
+        <w:t>.</w:t>
       </w:r>
     </w:p>
     <w:p>
@@ -24198,7 +24225,7 @@
 </file>
 
 <file path=customXml/itemProps4.xml><?xml version="1.0" encoding="utf-8"?>
-<ds:datastoreItem xmlns:ds="http://schemas.openxmlformats.org/officeDocument/2006/customXml" ds:itemID="{B53010E6-A7E5-4458-B7A4-3556851524C7}">
+<ds:datastoreItem xmlns:ds="http://schemas.openxmlformats.org/officeDocument/2006/customXml" ds:itemID="{F8F51646-E2D8-4635-B466-05D038D1B885}">
   <ds:schemaRefs>
     <ds:schemaRef ds:uri="http://schemas.openxmlformats.org/officeDocument/2006/bibliography"/>
   </ds:schemaRefs>

</xml_diff>